<commit_message>
se suben cambios para trabajar en otro pc
</commit_message>
<xml_diff>
--- a/Informe_norma.docx
+++ b/Informe_norma.docx
@@ -2202,7 +2202,7 @@
                 <w:szCs w:val="20"/>
                 <w:lang w:val="es-ES"/>
               </w:rPr>
-              <w:t>12345</w:t>
+              <w:t/>
             </w:r>
           </w:p>
         </w:tc>
@@ -2319,7 +2319,7 @@
                 <w:szCs w:val="20"/>
                 <w:lang w:val="es-ES"/>
               </w:rPr>
-              <w:t>11/01/2022</w:t>
+              <w:t>05/01/2022</w:t>
             </w:r>
           </w:p>
         </w:tc>
@@ -3379,7 +3379,7 @@
                 <w:szCs w:val="20"/>
                 <w:lang w:val="es-ES"/>
               </w:rPr>
-              <w:t>Administrador 5</w:t>
+              <w:t/>
             </w:r>
           </w:p>
         </w:tc>
@@ -3442,7 +3442,7 @@
                 <w:szCs w:val="20"/>
                 <w:lang w:val="es-ES"/>
               </w:rPr>
-              <w:t>17.590.326-7</w:t>
+              <w:t>18.400.804-1</w:t>
             </w:r>
           </w:p>
         </w:tc>
@@ -3535,7 +3535,7 @@
                 <w:szCs w:val="20"/>
                 <w:lang w:val="es-ES"/>
               </w:rPr>
-              <w:t>17.590.326-7</w:t>
+              <w:t/>
             </w:r>
           </w:p>
         </w:tc>
@@ -3637,7 +3637,7 @@
                 <w:szCs w:val="20"/>
                 <w:lang w:val="es-ES"/>
               </w:rPr>
-              <w:t>30</w:t>
+              <w:t/>
             </w:r>
           </w:p>
         </w:tc>
@@ -3694,7 +3694,7 @@
                 <w:sz w:val="20"/>
                 <w:szCs w:val="16"/>
               </w:rPr>
-              <w:t>admin@admin.cl</w:t>
+              <w:t/>
             </w:r>
           </w:p>
         </w:tc>
@@ -3852,7 +3852,7 @@
                 <w:szCs w:val="20"/>
                 <w:lang w:val="es-ES"/>
               </w:rPr>
-              <w:t>Camila Gonzalez</w:t>
+              <w:t/>
             </w:r>
           </w:p>
         </w:tc>
@@ -3913,7 +3913,7 @@
                 <w:szCs w:val="20"/>
                 <w:lang w:val="es-ES"/>
               </w:rPr>
-              <w:t>87</w:t>
+              <w:t/>
             </w:r>
           </w:p>
         </w:tc>
@@ -3966,7 +3966,7 @@
                 <w:szCs w:val="20"/>
                 <w:lang w:val="es-ES"/>
               </w:rPr>
-              <w:t>topocalma 6562, Renca</w:t>
+              <w:t/>
             </w:r>
           </w:p>
         </w:tc>
@@ -4017,7 +4017,7 @@
                 <w:szCs w:val="20"/>
                 <w:lang w:val="es-ES"/>
               </w:rPr>
-              <w:t>184008041</w:t>
+              <w:t/>
             </w:r>
           </w:p>
         </w:tc>
@@ -4183,7 +4183,7 @@
                 <w:szCs w:val="20"/>
                 <w:lang w:val="es-ES"/>
               </w:rPr>
-              <w:t>Juan Perez Septiembre</w:t>
+              <w:t/>
             </w:r>
           </w:p>
         </w:tc>
@@ -4456,7 +4456,7 @@
                 <w:sz w:val="20"/>
                 <w:szCs w:val="20"/>
               </w:rPr>
-              <w:t>Marca 5</w:t>
+              <w:t/>
             </w:r>
           </w:p>
         </w:tc>
@@ -4539,7 +4539,7 @@
                 <w:szCs w:val="20"/>
                 <w:lang w:val="es-ES"/>
               </w:rPr>
-              <w:t>4</w:t>
+              <w:t/>
             </w:r>
             <w:r>
               <w:rPr>
@@ -4593,7 +4593,7 @@
                 <w:szCs w:val="20"/>
                 <w:lang w:val="es-ES"/>
               </w:rPr>
-              <w:t xml:space="preserve">15 </w:t>
+              <w:t xml:space="preserve"> </w:t>
             </w:r>
             <w:r>
               <w:rPr>
@@ -4649,7 +4649,7 @@
                 <w:szCs w:val="20"/>
                 <w:lang w:val="es-ES"/>
               </w:rPr>
-              <w:t>400</w:t>
+              <w:t/>
             </w:r>
             <w:r>
               <w:rPr>
@@ -4703,7 +4703,7 @@
                 <w:szCs w:val="20"/>
                 <w:lang w:val="es-ES"/>
               </w:rPr>
-              <w:t xml:space="preserve">8 </w:t>
+              <w:t xml:space="preserve"> </w:t>
             </w:r>
             <w:proofErr w:type="spellStart"/>
             <w:r>
@@ -4832,7 +4832,7 @@
                 <w:sz w:val="20"/>
                 <w:szCs w:val="20"/>
               </w:rPr>
-              <w:t>9</w:t>
+              <w:t/>
             </w:r>
           </w:p>
         </w:tc>
@@ -5012,7 +5012,7 @@
                 <w:szCs w:val="20"/>
                 <w:lang w:val="es-ES"/>
               </w:rPr>
-              <w:t>36</w:t>
+              <w:t/>
             </w:r>
           </w:p>
         </w:tc>
@@ -5123,7 +5123,7 @@
                 <w:szCs w:val="20"/>
                 <w:lang w:val="es-ES"/>
               </w:rPr>
-              <w:t>36</w:t>
+              <w:t/>
             </w:r>
           </w:p>
         </w:tc>
@@ -5302,7 +5302,7 @@
                 <w:szCs w:val="20"/>
                 <w:lang w:val="es-ES"/>
               </w:rPr>
-              <w:t>36 </w:t>
+              <w:t> </w:t>
             </w:r>
             <w:r>
               <w:rPr>
@@ -5358,7 +5358,7 @@
                 <w:szCs w:val="20"/>
                 <w:lang w:val="es-ES"/>
               </w:rPr>
-              <w:t>36</w:t>
+              <w:t/>
             </w:r>
             <w:r>
               <w:rPr>
@@ -5412,7 +5412,7 @@
                 <w:szCs w:val="20"/>
                 <w:lang w:val="es-ES"/>
               </w:rPr>
-              <w:t>36 m/s</w:t>
+              <w:t> m/s</w:t>
             </w:r>
           </w:p>
         </w:tc>

</xml_diff>